<commit_message>
Fix sol of Hao's
</commit_message>
<xml_diff>
--- a/Wecode_GotTalent/Hao/CheckFibo/CheckFibo.docx
+++ b/Wecode_GotTalent/Hao/CheckFibo/CheckFibo.docx
@@ -44,6 +44,17 @@
           <w:shd w:val="clear" w:color="auto" w:fill="F1F0F0"/>
         </w:rPr>
         <w:t xml:space="preserve">Sắp đến noel, bạn Nam dự định trang trí một cây thông thật đẹp để đón giáng sinh cùng người yêu.Nam tính sẽ trang trí cây thông bằng cách treo những chiếc chuông theo từng tầng lá.với 2 tầng lá đầu tiên, mỗi tầng 1 chiếc chuông. Các tầng lá còn lại sẽ có số chuông bằng tổng số chuông của 2 tầng lá trước đó.Giả sử cây thông có n tầng lá.với m bất kì, hỏi , có phải là số chuông của 1 tầng lá bất kì của cây thông không. </w:t>
+      </w:r>
+      <w:r>
+        <w:rPr>
+          <w:rFonts w:ascii="Helvetica" w:hAnsi="Helvetica"/>
+          <w:color w:val="444950"/>
+          <w:sz w:val="32"/>
+          <w:szCs w:val="32"/>
+          <w:shd w:val="clear" w:color="auto" w:fill="F1F0F0"/>
+        </w:rPr>
+        <w:br/>
+        <w:t>Luu y: Ban While va for</w:t>
       </w:r>
     </w:p>
     <w:p>
@@ -574,8 +585,52 @@
           <w:shd w:val="clear" w:color="auto" w:fill="FFFFFF"/>
         </w:rPr>
       </w:pPr>
+      <w:r>
+        <w:rPr>
+          <w:rFonts w:ascii="Times New Roman" w:hAnsi="Times New Roman" w:cs="Times New Roman"/>
+          <w:color w:val="222222"/>
+          <w:sz w:val="28"/>
+          <w:szCs w:val="28"/>
+          <w:shd w:val="clear" w:color="auto" w:fill="FFFFFF"/>
+        </w:rPr>
+        <w:lastRenderedPageBreak/>
+        <w:t xml:space="preserve">Giải thích: </w:t>
+      </w:r>
+      <w:r>
+        <w:rPr>
+          <w:rFonts w:ascii="Times New Roman" w:hAnsi="Times New Roman" w:cs="Times New Roman"/>
+          <w:color w:val="222222"/>
+          <w:sz w:val="28"/>
+          <w:szCs w:val="28"/>
+          <w:shd w:val="clear" w:color="auto" w:fill="FFFFFF"/>
+        </w:rPr>
+        <w:br/>
+        <w:t>Với dãy: 1 1 2 3 5 8 thì số 8 đứng 6 và số 6 không có trong dãy</w:t>
+      </w:r>
       <w:bookmarkStart w:id="0" w:name="_GoBack"/>
       <w:bookmarkEnd w:id="0"/>
+    </w:p>
+    <w:p>
+      <w:pPr>
+        <w:rPr>
+          <w:rFonts w:ascii="Times New Roman" w:hAnsi="Times New Roman" w:cs="Times New Roman"/>
+          <w:color w:val="222222"/>
+          <w:sz w:val="28"/>
+          <w:szCs w:val="28"/>
+          <w:shd w:val="clear" w:color="auto" w:fill="FFFFFF"/>
+        </w:rPr>
+      </w:pPr>
+    </w:p>
+    <w:p>
+      <w:pPr>
+        <w:rPr>
+          <w:rFonts w:ascii="Times New Roman" w:hAnsi="Times New Roman" w:cs="Times New Roman"/>
+          <w:color w:val="222222"/>
+          <w:sz w:val="28"/>
+          <w:szCs w:val="28"/>
+          <w:shd w:val="clear" w:color="auto" w:fill="FFFFFF"/>
+        </w:rPr>
+      </w:pPr>
     </w:p>
     <w:sectPr>
       <w:pgSz w:w="12240" w:h="15840"/>

</xml_diff>